<commit_message>
replaced company name with my name
</commit_message>
<xml_diff>
--- a/Project_Glossary.docx
+++ b/Project_Glossary.docx
@@ -1,6 +1,6 @@
 
 <file path=word/document.xml><?xml version="1.0" encoding="utf-8"?>
-<w:document xmlns:wpc="http://schemas.microsoft.com/office/word/2010/wordprocessingCanvas" xmlns:cx="http://schemas.microsoft.com/office/drawing/2014/chartex" xmlns:cx1="http://schemas.microsoft.com/office/drawing/2015/9/8/chartex" xmlns:cx2="http://schemas.microsoft.com/office/drawing/2015/10/21/chartex" xmlns:cx3="http://schemas.microsoft.com/office/drawing/2016/5/9/chartex" xmlns:cx4="http://schemas.microsoft.com/office/drawing/2016/5/10/chartex" xmlns:cx5="http://schemas.microsoft.com/office/drawing/2016/5/11/chartex" xmlns:cx6="http://schemas.microsoft.com/office/drawing/2016/5/12/chartex" xmlns:cx7="http://schemas.microsoft.com/office/drawing/2016/5/13/chartex" xmlns:cx8="http://schemas.microsoft.com/office/drawing/2016/5/14/chartex" xmlns:mc="http://schemas.openxmlformats.org/markup-compatibility/2006" xmlns:aink="http://schemas.microsoft.com/office/drawing/2016/ink" xmlns:am3d="http://schemas.microsoft.com/office/drawing/2017/model3d" xmlns:o="urn:schemas-microsoft-com:office:office" xmlns:r="http://schemas.openxmlformats.org/officeDocument/2006/relationships" xmlns:m="http://schemas.openxmlformats.org/officeDocument/2006/math" xmlns:v="urn:schemas-microsoft-com:vml" xmlns:wp14="http://schemas.microsoft.com/office/word/2010/wordprocessingDrawing" xmlns:wp="http://schemas.openxmlformats.org/drawingml/2006/wordprocessingDrawing" xmlns:w10="urn:schemas-microsoft-com:office:word" xmlns:w="http://schemas.openxmlformats.org/wordprocessingml/2006/main" xmlns:w14="http://schemas.microsoft.com/office/word/2010/wordml" xmlns:w15="http://schemas.microsoft.com/office/word/2012/wordml" xmlns:w16cid="http://schemas.microsoft.com/office/word/2016/wordml/cid" xmlns:w16se="http://schemas.microsoft.com/office/word/2015/wordml/symex" xmlns:wpg="http://schemas.microsoft.com/office/word/2010/wordprocessingGroup" xmlns:wpi="http://schemas.microsoft.com/office/word/2010/wordprocessingInk" xmlns:wne="http://schemas.microsoft.com/office/word/2006/wordml" xmlns:wps="http://schemas.microsoft.com/office/word/2010/wordprocessingShape" mc:Ignorable="w14 w15 w16se w16cid wp14">
+<w:document xmlns:wpc="http://schemas.microsoft.com/office/word/2010/wordprocessingCanvas" xmlns:cx="http://schemas.microsoft.com/office/drawing/2014/chartex" xmlns:mc="http://schemas.openxmlformats.org/markup-compatibility/2006" xmlns:o="urn:schemas-microsoft-com:office:office" xmlns:r="http://schemas.openxmlformats.org/officeDocument/2006/relationships" xmlns:m="http://schemas.openxmlformats.org/officeDocument/2006/math" xmlns:v="urn:schemas-microsoft-com:vml" xmlns:wp14="http://schemas.microsoft.com/office/word/2010/wordprocessingDrawing" xmlns:wp="http://schemas.openxmlformats.org/drawingml/2006/wordprocessingDrawing" xmlns:w10="urn:schemas-microsoft-com:office:word" xmlns:w="http://schemas.openxmlformats.org/wordprocessingml/2006/main" xmlns:w14="http://schemas.microsoft.com/office/word/2010/wordml" xmlns:w15="http://schemas.microsoft.com/office/word/2012/wordml" xmlns:w16se="http://schemas.microsoft.com/office/word/2015/wordml/symex" xmlns:wpg="http://schemas.microsoft.com/office/word/2010/wordprocessingGroup" xmlns:wpi="http://schemas.microsoft.com/office/word/2010/wordprocessingInk" xmlns:wne="http://schemas.microsoft.com/office/word/2006/wordml" xmlns:wps="http://schemas.microsoft.com/office/word/2010/wordprocessingShape" mc:Ignorable="w14 w15 w16se wp14">
   <w:body>
     <w:bookmarkStart w:id="0" w:name="_Hlk509078741"/>
     <w:p>
@@ -97,7 +97,12 @@
     <w:p>
       <w:pPr>
         <w:sectPr>
-          <w:headerReference w:type="default" r:id="rId7"/>
+          <w:headerReference w:type="even" r:id="rId7"/>
+          <w:headerReference w:type="default" r:id="rId8"/>
+          <w:footerReference w:type="even" r:id="rId9"/>
+          <w:footerReference w:type="default" r:id="rId10"/>
+          <w:headerReference w:type="first" r:id="rId11"/>
+          <w:footerReference w:type="first" r:id="rId12"/>
           <w:pgSz w:w="12240" w:h="15840" w:code="1"/>
           <w:pgMar w:top="1440" w:right="1440" w:bottom="1440" w:left="1440" w:header="720" w:footer="720" w:gutter="0"/>
           <w:cols w:space="720"/>
@@ -1003,8 +1008,6 @@
               </w:rPr>
               <w:t>Operating system for computer</w:t>
             </w:r>
-            <w:bookmarkStart w:id="8" w:name="_GoBack"/>
-            <w:bookmarkEnd w:id="8"/>
           </w:p>
         </w:tc>
         <w:tc>
@@ -1044,8 +1047,8 @@
       </w:pPr>
     </w:p>
     <w:sectPr>
-      <w:headerReference w:type="default" r:id="rId8"/>
-      <w:footerReference w:type="default" r:id="rId9"/>
+      <w:headerReference w:type="default" r:id="rId13"/>
+      <w:footerReference w:type="default" r:id="rId14"/>
       <w:pgSz w:w="12240" w:h="15840" w:code="1"/>
       <w:pgMar w:top="1440" w:right="1440" w:bottom="1440" w:left="1440" w:header="720" w:footer="720" w:gutter="0"/>
       <w:cols w:space="720"/>
@@ -1055,7 +1058,7 @@
 </file>
 
 <file path=word/endnotes.xml><?xml version="1.0" encoding="utf-8"?>
-<w:endnotes xmlns:wpc="http://schemas.microsoft.com/office/word/2010/wordprocessingCanvas" xmlns:cx="http://schemas.microsoft.com/office/drawing/2014/chartex" xmlns:cx1="http://schemas.microsoft.com/office/drawing/2015/9/8/chartex" xmlns:cx2="http://schemas.microsoft.com/office/drawing/2015/10/21/chartex" xmlns:cx3="http://schemas.microsoft.com/office/drawing/2016/5/9/chartex" xmlns:cx4="http://schemas.microsoft.com/office/drawing/2016/5/10/chartex" xmlns:cx5="http://schemas.microsoft.com/office/drawing/2016/5/11/chartex" xmlns:cx6="http://schemas.microsoft.com/office/drawing/2016/5/12/chartex" xmlns:cx7="http://schemas.microsoft.com/office/drawing/2016/5/13/chartex" xmlns:cx8="http://schemas.microsoft.com/office/drawing/2016/5/14/chartex" xmlns:mc="http://schemas.openxmlformats.org/markup-compatibility/2006" xmlns:aink="http://schemas.microsoft.com/office/drawing/2016/ink" xmlns:am3d="http://schemas.microsoft.com/office/drawing/2017/model3d" xmlns:o="urn:schemas-microsoft-com:office:office" xmlns:r="http://schemas.openxmlformats.org/officeDocument/2006/relationships" xmlns:m="http://schemas.openxmlformats.org/officeDocument/2006/math" xmlns:v="urn:schemas-microsoft-com:vml" xmlns:wp14="http://schemas.microsoft.com/office/word/2010/wordprocessingDrawing" xmlns:wp="http://schemas.openxmlformats.org/drawingml/2006/wordprocessingDrawing" xmlns:w10="urn:schemas-microsoft-com:office:word" xmlns:w="http://schemas.openxmlformats.org/wordprocessingml/2006/main" xmlns:w14="http://schemas.microsoft.com/office/word/2010/wordml" xmlns:w15="http://schemas.microsoft.com/office/word/2012/wordml" xmlns:w16cid="http://schemas.microsoft.com/office/word/2016/wordml/cid" xmlns:w16se="http://schemas.microsoft.com/office/word/2015/wordml/symex" xmlns:wpg="http://schemas.microsoft.com/office/word/2010/wordprocessingGroup" xmlns:wpi="http://schemas.microsoft.com/office/word/2010/wordprocessingInk" xmlns:wne="http://schemas.microsoft.com/office/word/2006/wordml" xmlns:wps="http://schemas.microsoft.com/office/word/2010/wordprocessingShape" mc:Ignorable="w14 w15 w16se w16cid wp14">
+<w:endnotes xmlns:wpc="http://schemas.microsoft.com/office/word/2010/wordprocessingCanvas" xmlns:cx="http://schemas.microsoft.com/office/drawing/2014/chartex" xmlns:mc="http://schemas.openxmlformats.org/markup-compatibility/2006" xmlns:o="urn:schemas-microsoft-com:office:office" xmlns:r="http://schemas.openxmlformats.org/officeDocument/2006/relationships" xmlns:m="http://schemas.openxmlformats.org/officeDocument/2006/math" xmlns:v="urn:schemas-microsoft-com:vml" xmlns:wp14="http://schemas.microsoft.com/office/word/2010/wordprocessingDrawing" xmlns:wp="http://schemas.openxmlformats.org/drawingml/2006/wordprocessingDrawing" xmlns:w10="urn:schemas-microsoft-com:office:word" xmlns:w="http://schemas.openxmlformats.org/wordprocessingml/2006/main" xmlns:w14="http://schemas.microsoft.com/office/word/2010/wordml" xmlns:w15="http://schemas.microsoft.com/office/word/2012/wordml" xmlns:w16se="http://schemas.microsoft.com/office/word/2015/wordml/symex" xmlns:wpg="http://schemas.microsoft.com/office/word/2010/wordprocessingGroup" xmlns:wpi="http://schemas.microsoft.com/office/word/2010/wordprocessingInk" xmlns:wne="http://schemas.microsoft.com/office/word/2006/wordml" xmlns:wps="http://schemas.microsoft.com/office/word/2010/wordprocessingShape" mc:Ignorable="w14 w15 w16se wp14">
   <w:endnote w:type="separator" w:id="-1">
     <w:p>
       <w:pPr>
@@ -1080,7 +1083,37 @@
 </file>
 
 <file path=word/footer1.xml><?xml version="1.0" encoding="utf-8"?>
-<w:ftr xmlns:wpc="http://schemas.microsoft.com/office/word/2010/wordprocessingCanvas" xmlns:cx="http://schemas.microsoft.com/office/drawing/2014/chartex" xmlns:cx1="http://schemas.microsoft.com/office/drawing/2015/9/8/chartex" xmlns:cx2="http://schemas.microsoft.com/office/drawing/2015/10/21/chartex" xmlns:cx3="http://schemas.microsoft.com/office/drawing/2016/5/9/chartex" xmlns:cx4="http://schemas.microsoft.com/office/drawing/2016/5/10/chartex" xmlns:cx5="http://schemas.microsoft.com/office/drawing/2016/5/11/chartex" xmlns:cx6="http://schemas.microsoft.com/office/drawing/2016/5/12/chartex" xmlns:cx7="http://schemas.microsoft.com/office/drawing/2016/5/13/chartex" xmlns:cx8="http://schemas.microsoft.com/office/drawing/2016/5/14/chartex" xmlns:mc="http://schemas.openxmlformats.org/markup-compatibility/2006" xmlns:aink="http://schemas.microsoft.com/office/drawing/2016/ink" xmlns:am3d="http://schemas.microsoft.com/office/drawing/2017/model3d" xmlns:o="urn:schemas-microsoft-com:office:office" xmlns:r="http://schemas.openxmlformats.org/officeDocument/2006/relationships" xmlns:m="http://schemas.openxmlformats.org/officeDocument/2006/math" xmlns:v="urn:schemas-microsoft-com:vml" xmlns:wp14="http://schemas.microsoft.com/office/word/2010/wordprocessingDrawing" xmlns:wp="http://schemas.openxmlformats.org/drawingml/2006/wordprocessingDrawing" xmlns:w10="urn:schemas-microsoft-com:office:word" xmlns:w="http://schemas.openxmlformats.org/wordprocessingml/2006/main" xmlns:w14="http://schemas.microsoft.com/office/word/2010/wordml" xmlns:w15="http://schemas.microsoft.com/office/word/2012/wordml" xmlns:w16cid="http://schemas.microsoft.com/office/word/2016/wordml/cid" xmlns:w16se="http://schemas.microsoft.com/office/word/2015/wordml/symex" xmlns:wpg="http://schemas.microsoft.com/office/word/2010/wordprocessingGroup" xmlns:wpi="http://schemas.microsoft.com/office/word/2010/wordprocessingInk" xmlns:wne="http://schemas.microsoft.com/office/word/2006/wordml" xmlns:wps="http://schemas.microsoft.com/office/word/2010/wordprocessingShape" mc:Ignorable="w14 w15 w16se w16cid wp14">
+<w:ftr xmlns:wpc="http://schemas.microsoft.com/office/word/2010/wordprocessingCanvas" xmlns:cx="http://schemas.microsoft.com/office/drawing/2014/chartex" xmlns:mc="http://schemas.openxmlformats.org/markup-compatibility/2006" xmlns:o="urn:schemas-microsoft-com:office:office" xmlns:r="http://schemas.openxmlformats.org/officeDocument/2006/relationships" xmlns:m="http://schemas.openxmlformats.org/officeDocument/2006/math" xmlns:v="urn:schemas-microsoft-com:vml" xmlns:wp14="http://schemas.microsoft.com/office/word/2010/wordprocessingDrawing" xmlns:wp="http://schemas.openxmlformats.org/drawingml/2006/wordprocessingDrawing" xmlns:w10="urn:schemas-microsoft-com:office:word" xmlns:w="http://schemas.openxmlformats.org/wordprocessingml/2006/main" xmlns:w14="http://schemas.microsoft.com/office/word/2010/wordml" xmlns:w15="http://schemas.microsoft.com/office/word/2012/wordml" xmlns:w16se="http://schemas.microsoft.com/office/word/2015/wordml/symex" xmlns:wpg="http://schemas.microsoft.com/office/word/2010/wordprocessingGroup" xmlns:wpi="http://schemas.microsoft.com/office/word/2010/wordprocessingInk" xmlns:wne="http://schemas.microsoft.com/office/word/2006/wordml" xmlns:wps="http://schemas.microsoft.com/office/word/2010/wordprocessingShape" mc:Ignorable="w14 w15 w16se wp14">
+  <w:p>
+    <w:pPr>
+      <w:pStyle w:val="Footer"/>
+    </w:pPr>
+  </w:p>
+</w:ftr>
+</file>
+
+<file path=word/footer2.xml><?xml version="1.0" encoding="utf-8"?>
+<w:ftr xmlns:wpc="http://schemas.microsoft.com/office/word/2010/wordprocessingCanvas" xmlns:cx="http://schemas.microsoft.com/office/drawing/2014/chartex" xmlns:mc="http://schemas.openxmlformats.org/markup-compatibility/2006" xmlns:o="urn:schemas-microsoft-com:office:office" xmlns:r="http://schemas.openxmlformats.org/officeDocument/2006/relationships" xmlns:m="http://schemas.openxmlformats.org/officeDocument/2006/math" xmlns:v="urn:schemas-microsoft-com:vml" xmlns:wp14="http://schemas.microsoft.com/office/word/2010/wordprocessingDrawing" xmlns:wp="http://schemas.openxmlformats.org/drawingml/2006/wordprocessingDrawing" xmlns:w10="urn:schemas-microsoft-com:office:word" xmlns:w="http://schemas.openxmlformats.org/wordprocessingml/2006/main" xmlns:w14="http://schemas.microsoft.com/office/word/2010/wordml" xmlns:w15="http://schemas.microsoft.com/office/word/2012/wordml" xmlns:w16se="http://schemas.microsoft.com/office/word/2015/wordml/symex" xmlns:wpg="http://schemas.microsoft.com/office/word/2010/wordprocessingGroup" xmlns:wpi="http://schemas.microsoft.com/office/word/2010/wordprocessingInk" xmlns:wne="http://schemas.microsoft.com/office/word/2006/wordml" xmlns:wps="http://schemas.microsoft.com/office/word/2010/wordprocessingShape" mc:Ignorable="w14 w15 w16se wp14">
+  <w:p>
+    <w:pPr>
+      <w:pStyle w:val="Footer"/>
+    </w:pPr>
+  </w:p>
+</w:ftr>
+</file>
+
+<file path=word/footer3.xml><?xml version="1.0" encoding="utf-8"?>
+<w:ftr xmlns:wpc="http://schemas.microsoft.com/office/word/2010/wordprocessingCanvas" xmlns:cx="http://schemas.microsoft.com/office/drawing/2014/chartex" xmlns:mc="http://schemas.openxmlformats.org/markup-compatibility/2006" xmlns:o="urn:schemas-microsoft-com:office:office" xmlns:r="http://schemas.openxmlformats.org/officeDocument/2006/relationships" xmlns:m="http://schemas.openxmlformats.org/officeDocument/2006/math" xmlns:v="urn:schemas-microsoft-com:vml" xmlns:wp14="http://schemas.microsoft.com/office/word/2010/wordprocessingDrawing" xmlns:wp="http://schemas.openxmlformats.org/drawingml/2006/wordprocessingDrawing" xmlns:w10="urn:schemas-microsoft-com:office:word" xmlns:w="http://schemas.openxmlformats.org/wordprocessingml/2006/main" xmlns:w14="http://schemas.microsoft.com/office/word/2010/wordml" xmlns:w15="http://schemas.microsoft.com/office/word/2012/wordml" xmlns:w16se="http://schemas.microsoft.com/office/word/2015/wordml/symex" xmlns:wpg="http://schemas.microsoft.com/office/word/2010/wordprocessingGroup" xmlns:wpi="http://schemas.microsoft.com/office/word/2010/wordprocessingInk" xmlns:wne="http://schemas.microsoft.com/office/word/2006/wordml" xmlns:wps="http://schemas.microsoft.com/office/word/2010/wordprocessingShape" mc:Ignorable="w14 w15 w16se wp14">
+  <w:p>
+    <w:pPr>
+      <w:pStyle w:val="Footer"/>
+    </w:pPr>
+  </w:p>
+</w:ftr>
+</file>
+
+<file path=word/footer4.xml><?xml version="1.0" encoding="utf-8"?>
+<w:ftr xmlns:wpc="http://schemas.microsoft.com/office/word/2010/wordprocessingCanvas" xmlns:cx="http://schemas.microsoft.com/office/drawing/2014/chartex" xmlns:mc="http://schemas.openxmlformats.org/markup-compatibility/2006" xmlns:o="urn:schemas-microsoft-com:office:office" xmlns:r="http://schemas.openxmlformats.org/officeDocument/2006/relationships" xmlns:m="http://schemas.openxmlformats.org/officeDocument/2006/math" xmlns:v="urn:schemas-microsoft-com:vml" xmlns:wp14="http://schemas.microsoft.com/office/word/2010/wordprocessingDrawing" xmlns:wp="http://schemas.openxmlformats.org/drawingml/2006/wordprocessingDrawing" xmlns:w10="urn:schemas-microsoft-com:office:word" xmlns:w="http://schemas.openxmlformats.org/wordprocessingml/2006/main" xmlns:w14="http://schemas.microsoft.com/office/word/2010/wordml" xmlns:w15="http://schemas.microsoft.com/office/word/2012/wordml" xmlns:w16se="http://schemas.microsoft.com/office/word/2015/wordml/symex" xmlns:wpg="http://schemas.microsoft.com/office/word/2010/wordprocessingGroup" xmlns:wpi="http://schemas.microsoft.com/office/word/2010/wordprocessingInk" xmlns:wne="http://schemas.microsoft.com/office/word/2006/wordml" xmlns:wps="http://schemas.microsoft.com/office/word/2010/wordprocessingShape" mc:Ignorable="w14 w15 w16se wp14">
   <w:tbl>
     <w:tblPr>
       <w:tblW w:w="0" w:type="auto"/>
@@ -1134,17 +1167,11 @@
           <w:r>
             <w:sym w:font="Symbol" w:char="F0D3"/>
           </w:r>
-          <w:fldSimple w:instr=" DOCPROPERTY &quot;Company&quot;  \* MERGEFORMAT ">
-            <w:r>
-              <w:t>&lt;</w:t>
-            </w:r>
-            <w:r>
-              <w:t>Danila Lucia-Diana</w:t>
-            </w:r>
-            <w:r>
-              <w:t>&gt;</w:t>
-            </w:r>
-          </w:fldSimple>
+          <w:bookmarkStart w:id="8" w:name="_GoBack"/>
+          <w:bookmarkEnd w:id="8"/>
+          <w:r>
+            <w:t>Danila Lucia-Diana</w:t>
+          </w:r>
           <w:r>
             <w:t xml:space="preserve">, </w:t>
           </w:r>
@@ -1232,7 +1259,7 @@
 </file>
 
 <file path=word/footnotes.xml><?xml version="1.0" encoding="utf-8"?>
-<w:footnotes xmlns:wpc="http://schemas.microsoft.com/office/word/2010/wordprocessingCanvas" xmlns:cx="http://schemas.microsoft.com/office/drawing/2014/chartex" xmlns:cx1="http://schemas.microsoft.com/office/drawing/2015/9/8/chartex" xmlns:cx2="http://schemas.microsoft.com/office/drawing/2015/10/21/chartex" xmlns:cx3="http://schemas.microsoft.com/office/drawing/2016/5/9/chartex" xmlns:cx4="http://schemas.microsoft.com/office/drawing/2016/5/10/chartex" xmlns:cx5="http://schemas.microsoft.com/office/drawing/2016/5/11/chartex" xmlns:cx6="http://schemas.microsoft.com/office/drawing/2016/5/12/chartex" xmlns:cx7="http://schemas.microsoft.com/office/drawing/2016/5/13/chartex" xmlns:cx8="http://schemas.microsoft.com/office/drawing/2016/5/14/chartex" xmlns:mc="http://schemas.openxmlformats.org/markup-compatibility/2006" xmlns:aink="http://schemas.microsoft.com/office/drawing/2016/ink" xmlns:am3d="http://schemas.microsoft.com/office/drawing/2017/model3d" xmlns:o="urn:schemas-microsoft-com:office:office" xmlns:r="http://schemas.openxmlformats.org/officeDocument/2006/relationships" xmlns:m="http://schemas.openxmlformats.org/officeDocument/2006/math" xmlns:v="urn:schemas-microsoft-com:vml" xmlns:wp14="http://schemas.microsoft.com/office/word/2010/wordprocessingDrawing" xmlns:wp="http://schemas.openxmlformats.org/drawingml/2006/wordprocessingDrawing" xmlns:w10="urn:schemas-microsoft-com:office:word" xmlns:w="http://schemas.openxmlformats.org/wordprocessingml/2006/main" xmlns:w14="http://schemas.microsoft.com/office/word/2010/wordml" xmlns:w15="http://schemas.microsoft.com/office/word/2012/wordml" xmlns:w16cid="http://schemas.microsoft.com/office/word/2016/wordml/cid" xmlns:w16se="http://schemas.microsoft.com/office/word/2015/wordml/symex" xmlns:wpg="http://schemas.microsoft.com/office/word/2010/wordprocessingGroup" xmlns:wpi="http://schemas.microsoft.com/office/word/2010/wordprocessingInk" xmlns:wne="http://schemas.microsoft.com/office/word/2006/wordml" xmlns:wps="http://schemas.microsoft.com/office/word/2010/wordprocessingShape" mc:Ignorable="w14 w15 w16se w16cid wp14">
+<w:footnotes xmlns:wpc="http://schemas.microsoft.com/office/word/2010/wordprocessingCanvas" xmlns:cx="http://schemas.microsoft.com/office/drawing/2014/chartex" xmlns:mc="http://schemas.openxmlformats.org/markup-compatibility/2006" xmlns:o="urn:schemas-microsoft-com:office:office" xmlns:r="http://schemas.openxmlformats.org/officeDocument/2006/relationships" xmlns:m="http://schemas.openxmlformats.org/officeDocument/2006/math" xmlns:v="urn:schemas-microsoft-com:vml" xmlns:wp14="http://schemas.microsoft.com/office/word/2010/wordprocessingDrawing" xmlns:wp="http://schemas.openxmlformats.org/drawingml/2006/wordprocessingDrawing" xmlns:w10="urn:schemas-microsoft-com:office:word" xmlns:w="http://schemas.openxmlformats.org/wordprocessingml/2006/main" xmlns:w14="http://schemas.microsoft.com/office/word/2010/wordml" xmlns:w15="http://schemas.microsoft.com/office/word/2012/wordml" xmlns:w16se="http://schemas.microsoft.com/office/word/2015/wordml/symex" xmlns:wpg="http://schemas.microsoft.com/office/word/2010/wordprocessingGroup" xmlns:wpi="http://schemas.microsoft.com/office/word/2010/wordprocessingInk" xmlns:wne="http://schemas.microsoft.com/office/word/2006/wordml" xmlns:wps="http://schemas.microsoft.com/office/word/2010/wordprocessingShape" mc:Ignorable="w14 w15 w16se wp14">
   <w:footnote w:type="separator" w:id="-1">
     <w:p>
       <w:pPr>
@@ -1257,100 +1284,7 @@
 </file>
 
 <file path=word/header1.xml><?xml version="1.0" encoding="utf-8"?>
-<w:hdr xmlns:wpc="http://schemas.microsoft.com/office/word/2010/wordprocessingCanvas" xmlns:cx="http://schemas.microsoft.com/office/drawing/2014/chartex" xmlns:cx1="http://schemas.microsoft.com/office/drawing/2015/9/8/chartex" xmlns:cx2="http://schemas.microsoft.com/office/drawing/2015/10/21/chartex" xmlns:cx3="http://schemas.microsoft.com/office/drawing/2016/5/9/chartex" xmlns:cx4="http://schemas.microsoft.com/office/drawing/2016/5/10/chartex" xmlns:cx5="http://schemas.microsoft.com/office/drawing/2016/5/11/chartex" xmlns:cx6="http://schemas.microsoft.com/office/drawing/2016/5/12/chartex" xmlns:cx7="http://schemas.microsoft.com/office/drawing/2016/5/13/chartex" xmlns:cx8="http://schemas.microsoft.com/office/drawing/2016/5/14/chartex" xmlns:mc="http://schemas.openxmlformats.org/markup-compatibility/2006" xmlns:aink="http://schemas.microsoft.com/office/drawing/2016/ink" xmlns:am3d="http://schemas.microsoft.com/office/drawing/2017/model3d" xmlns:o="urn:schemas-microsoft-com:office:office" xmlns:r="http://schemas.openxmlformats.org/officeDocument/2006/relationships" xmlns:m="http://schemas.openxmlformats.org/officeDocument/2006/math" xmlns:v="urn:schemas-microsoft-com:vml" xmlns:wp14="http://schemas.microsoft.com/office/word/2010/wordprocessingDrawing" xmlns:wp="http://schemas.openxmlformats.org/drawingml/2006/wordprocessingDrawing" xmlns:w10="urn:schemas-microsoft-com:office:word" xmlns:w="http://schemas.openxmlformats.org/wordprocessingml/2006/main" xmlns:w14="http://schemas.microsoft.com/office/word/2010/wordml" xmlns:w15="http://schemas.microsoft.com/office/word/2012/wordml" xmlns:w16cid="http://schemas.microsoft.com/office/word/2016/wordml/cid" xmlns:w16se="http://schemas.microsoft.com/office/word/2015/wordml/symex" xmlns:wpg="http://schemas.microsoft.com/office/word/2010/wordprocessingGroup" xmlns:wpi="http://schemas.microsoft.com/office/word/2010/wordprocessingInk" xmlns:wne="http://schemas.microsoft.com/office/word/2006/wordml" xmlns:wps="http://schemas.microsoft.com/office/word/2010/wordprocessingShape" mc:Ignorable="w14 w15 w16se w16cid wp14">
-  <w:p>
-    <w:pPr>
-      <w:rPr>
-        <w:sz w:val="24"/>
-      </w:rPr>
-    </w:pPr>
-  </w:p>
-  <w:p>
-    <w:pPr>
-      <w:pBdr>
-        <w:top w:val="single" w:sz="6" w:space="1" w:color="auto"/>
-      </w:pBdr>
-      <w:rPr>
-        <w:sz w:val="24"/>
-      </w:rPr>
-    </w:pPr>
-  </w:p>
-  <w:p>
-    <w:pPr>
-      <w:pBdr>
-        <w:bottom w:val="single" w:sz="6" w:space="1" w:color="auto"/>
-      </w:pBdr>
-      <w:jc w:val="right"/>
-    </w:pPr>
-    <w:fldSimple w:instr=" DOCPROPERTY &quot;Company&quot;  \* MERGEFORMAT ">
-      <w:r>
-        <w:rPr>
-          <w:rFonts w:ascii="Arial" w:hAnsi="Arial"/>
-          <w:b/>
-          <w:sz w:val="36"/>
-        </w:rPr>
-        <w:t>&lt;Danila Lucia-Diana</w:t>
-      </w:r>
-      <w:r>
-        <w:rPr>
-          <w:rFonts w:ascii="Arial" w:hAnsi="Arial"/>
-          <w:b/>
-          <w:sz w:val="36"/>
-        </w:rPr>
-        <w:t>&gt;</w:t>
-      </w:r>
-    </w:fldSimple>
-  </w:p>
-  <w:p>
-    <w:pPr>
-      <w:pBdr>
-        <w:bottom w:val="single" w:sz="6" w:space="1" w:color="auto"/>
-      </w:pBdr>
-      <w:jc w:val="right"/>
-      <w:rPr>
-        <w:rFonts w:ascii="Arial" w:hAnsi="Arial"/>
-        <w:b/>
-        <w:sz w:val="36"/>
-      </w:rPr>
-    </w:pPr>
-    <w:fldSimple w:instr=" DOCPROPERTY &quot;Company&quot;  \* MERGEFORMAT ">
-      <w:r>
-        <w:rPr>
-          <w:rFonts w:ascii="Arial" w:hAnsi="Arial"/>
-          <w:b/>
-          <w:sz w:val="36"/>
-        </w:rPr>
-        <w:t>&lt;</w:t>
-      </w:r>
-      <w:r>
-        <w:rPr>
-          <w:rFonts w:ascii="Arial" w:hAnsi="Arial"/>
-          <w:b/>
-          <w:sz w:val="36"/>
-        </w:rPr>
-        <w:t>30433</w:t>
-      </w:r>
-      <w:r>
-        <w:rPr>
-          <w:rFonts w:ascii="Arial" w:hAnsi="Arial"/>
-          <w:b/>
-          <w:sz w:val="36"/>
-        </w:rPr>
-        <w:t>&gt;</w:t>
-      </w:r>
-    </w:fldSimple>
-  </w:p>
-  <w:p>
-    <w:pPr>
-      <w:pBdr>
-        <w:bottom w:val="single" w:sz="6" w:space="1" w:color="auto"/>
-      </w:pBdr>
-      <w:jc w:val="right"/>
-      <w:rPr>
-        <w:sz w:val="24"/>
-      </w:rPr>
-    </w:pPr>
-  </w:p>
+<w:hdr xmlns:wpc="http://schemas.microsoft.com/office/word/2010/wordprocessingCanvas" xmlns:cx="http://schemas.microsoft.com/office/drawing/2014/chartex" xmlns:mc="http://schemas.openxmlformats.org/markup-compatibility/2006" xmlns:o="urn:schemas-microsoft-com:office:office" xmlns:r="http://schemas.openxmlformats.org/officeDocument/2006/relationships" xmlns:m="http://schemas.openxmlformats.org/officeDocument/2006/math" xmlns:v="urn:schemas-microsoft-com:vml" xmlns:wp14="http://schemas.microsoft.com/office/word/2010/wordprocessingDrawing" xmlns:wp="http://schemas.openxmlformats.org/drawingml/2006/wordprocessingDrawing" xmlns:w10="urn:schemas-microsoft-com:office:word" xmlns:w="http://schemas.openxmlformats.org/wordprocessingml/2006/main" xmlns:w14="http://schemas.microsoft.com/office/word/2010/wordml" xmlns:w15="http://schemas.microsoft.com/office/word/2012/wordml" xmlns:w16se="http://schemas.microsoft.com/office/word/2015/wordml/symex" xmlns:wpg="http://schemas.microsoft.com/office/word/2010/wordprocessingGroup" xmlns:wpi="http://schemas.microsoft.com/office/word/2010/wordprocessingInk" xmlns:wne="http://schemas.microsoft.com/office/word/2006/wordml" xmlns:wps="http://schemas.microsoft.com/office/word/2010/wordprocessingShape" mc:Ignorable="w14 w15 w16se wp14">
   <w:p>
     <w:pPr>
       <w:pStyle w:val="Header"/>
@@ -1360,7 +1294,92 @@
 </file>
 
 <file path=word/header2.xml><?xml version="1.0" encoding="utf-8"?>
-<w:hdr xmlns:wpc="http://schemas.microsoft.com/office/word/2010/wordprocessingCanvas" xmlns:cx="http://schemas.microsoft.com/office/drawing/2014/chartex" xmlns:cx1="http://schemas.microsoft.com/office/drawing/2015/9/8/chartex" xmlns:cx2="http://schemas.microsoft.com/office/drawing/2015/10/21/chartex" xmlns:cx3="http://schemas.microsoft.com/office/drawing/2016/5/9/chartex" xmlns:cx4="http://schemas.microsoft.com/office/drawing/2016/5/10/chartex" xmlns:cx5="http://schemas.microsoft.com/office/drawing/2016/5/11/chartex" xmlns:cx6="http://schemas.microsoft.com/office/drawing/2016/5/12/chartex" xmlns:cx7="http://schemas.microsoft.com/office/drawing/2016/5/13/chartex" xmlns:cx8="http://schemas.microsoft.com/office/drawing/2016/5/14/chartex" xmlns:mc="http://schemas.openxmlformats.org/markup-compatibility/2006" xmlns:aink="http://schemas.microsoft.com/office/drawing/2016/ink" xmlns:am3d="http://schemas.microsoft.com/office/drawing/2017/model3d" xmlns:o="urn:schemas-microsoft-com:office:office" xmlns:r="http://schemas.openxmlformats.org/officeDocument/2006/relationships" xmlns:m="http://schemas.openxmlformats.org/officeDocument/2006/math" xmlns:v="urn:schemas-microsoft-com:vml" xmlns:wp14="http://schemas.microsoft.com/office/word/2010/wordprocessingDrawing" xmlns:wp="http://schemas.openxmlformats.org/drawingml/2006/wordprocessingDrawing" xmlns:w10="urn:schemas-microsoft-com:office:word" xmlns:w="http://schemas.openxmlformats.org/wordprocessingml/2006/main" xmlns:w14="http://schemas.microsoft.com/office/word/2010/wordml" xmlns:w15="http://schemas.microsoft.com/office/word/2012/wordml" xmlns:w16cid="http://schemas.microsoft.com/office/word/2016/wordml/cid" xmlns:w16se="http://schemas.microsoft.com/office/word/2015/wordml/symex" xmlns:wpg="http://schemas.microsoft.com/office/word/2010/wordprocessingGroup" xmlns:wpi="http://schemas.microsoft.com/office/word/2010/wordprocessingInk" xmlns:wne="http://schemas.microsoft.com/office/word/2006/wordml" xmlns:wps="http://schemas.microsoft.com/office/word/2010/wordprocessingShape" mc:Ignorable="w14 w15 w16se w16cid wp14">
+<w:hdr xmlns:wpc="http://schemas.microsoft.com/office/word/2010/wordprocessingCanvas" xmlns:cx="http://schemas.microsoft.com/office/drawing/2014/chartex" xmlns:mc="http://schemas.openxmlformats.org/markup-compatibility/2006" xmlns:o="urn:schemas-microsoft-com:office:office" xmlns:r="http://schemas.openxmlformats.org/officeDocument/2006/relationships" xmlns:m="http://schemas.openxmlformats.org/officeDocument/2006/math" xmlns:v="urn:schemas-microsoft-com:vml" xmlns:wp14="http://schemas.microsoft.com/office/word/2010/wordprocessingDrawing" xmlns:wp="http://schemas.openxmlformats.org/drawingml/2006/wordprocessingDrawing" xmlns:w10="urn:schemas-microsoft-com:office:word" xmlns:w="http://schemas.openxmlformats.org/wordprocessingml/2006/main" xmlns:w14="http://schemas.microsoft.com/office/word/2010/wordml" xmlns:w15="http://schemas.microsoft.com/office/word/2012/wordml" xmlns:w16se="http://schemas.microsoft.com/office/word/2015/wordml/symex" xmlns:wpg="http://schemas.microsoft.com/office/word/2010/wordprocessingGroup" xmlns:wpi="http://schemas.microsoft.com/office/word/2010/wordprocessingInk" xmlns:wne="http://schemas.microsoft.com/office/word/2006/wordml" xmlns:wps="http://schemas.microsoft.com/office/word/2010/wordprocessingShape" mc:Ignorable="w14 w15 w16se wp14">
+  <w:p>
+    <w:pPr>
+      <w:rPr>
+        <w:sz w:val="24"/>
+      </w:rPr>
+    </w:pPr>
+  </w:p>
+  <w:p>
+    <w:pPr>
+      <w:pBdr>
+        <w:top w:val="single" w:sz="6" w:space="1" w:color="auto"/>
+      </w:pBdr>
+      <w:rPr>
+        <w:sz w:val="24"/>
+      </w:rPr>
+    </w:pPr>
+  </w:p>
+  <w:p>
+    <w:pPr>
+      <w:pBdr>
+        <w:bottom w:val="single" w:sz="6" w:space="1" w:color="auto"/>
+      </w:pBdr>
+      <w:jc w:val="right"/>
+    </w:pPr>
+    <w:r>
+      <w:rPr>
+        <w:rFonts w:ascii="Arial" w:hAnsi="Arial"/>
+        <w:b/>
+        <w:sz w:val="36"/>
+      </w:rPr>
+      <w:t>Danila Lucia-Diana</w:t>
+    </w:r>
+  </w:p>
+  <w:p>
+    <w:pPr>
+      <w:pBdr>
+        <w:bottom w:val="single" w:sz="6" w:space="1" w:color="auto"/>
+      </w:pBdr>
+      <w:jc w:val="right"/>
+      <w:rPr>
+        <w:rFonts w:ascii="Arial" w:hAnsi="Arial"/>
+        <w:b/>
+        <w:sz w:val="36"/>
+      </w:rPr>
+    </w:pPr>
+    <w:r>
+      <w:rPr>
+        <w:rFonts w:ascii="Arial" w:hAnsi="Arial"/>
+        <w:b/>
+        <w:sz w:val="36"/>
+      </w:rPr>
+      <w:t>30433</w:t>
+    </w:r>
+  </w:p>
+  <w:p>
+    <w:pPr>
+      <w:pBdr>
+        <w:bottom w:val="single" w:sz="6" w:space="1" w:color="auto"/>
+      </w:pBdr>
+      <w:jc w:val="right"/>
+      <w:rPr>
+        <w:sz w:val="24"/>
+      </w:rPr>
+    </w:pPr>
+  </w:p>
+  <w:p>
+    <w:pPr>
+      <w:pStyle w:val="Header"/>
+    </w:pPr>
+  </w:p>
+</w:hdr>
+</file>
+
+<file path=word/header3.xml><?xml version="1.0" encoding="utf-8"?>
+<w:hdr xmlns:wpc="http://schemas.microsoft.com/office/word/2010/wordprocessingCanvas" xmlns:cx="http://schemas.microsoft.com/office/drawing/2014/chartex" xmlns:mc="http://schemas.openxmlformats.org/markup-compatibility/2006" xmlns:o="urn:schemas-microsoft-com:office:office" xmlns:r="http://schemas.openxmlformats.org/officeDocument/2006/relationships" xmlns:m="http://schemas.openxmlformats.org/officeDocument/2006/math" xmlns:v="urn:schemas-microsoft-com:vml" xmlns:wp14="http://schemas.microsoft.com/office/word/2010/wordprocessingDrawing" xmlns:wp="http://schemas.openxmlformats.org/drawingml/2006/wordprocessingDrawing" xmlns:w10="urn:schemas-microsoft-com:office:word" xmlns:w="http://schemas.openxmlformats.org/wordprocessingml/2006/main" xmlns:w14="http://schemas.microsoft.com/office/word/2010/wordml" xmlns:w15="http://schemas.microsoft.com/office/word/2012/wordml" xmlns:w16se="http://schemas.microsoft.com/office/word/2015/wordml/symex" xmlns:wpg="http://schemas.microsoft.com/office/word/2010/wordprocessingGroup" xmlns:wpi="http://schemas.microsoft.com/office/word/2010/wordprocessingInk" xmlns:wne="http://schemas.microsoft.com/office/word/2006/wordml" xmlns:wps="http://schemas.microsoft.com/office/word/2010/wordprocessingShape" mc:Ignorable="w14 w15 w16se wp14">
+  <w:p>
+    <w:pPr>
+      <w:pStyle w:val="Header"/>
+    </w:pPr>
+  </w:p>
+</w:hdr>
+</file>
+
+<file path=word/header4.xml><?xml version="1.0" encoding="utf-8"?>
+<w:hdr xmlns:wpc="http://schemas.microsoft.com/office/word/2010/wordprocessingCanvas" xmlns:cx="http://schemas.microsoft.com/office/drawing/2014/chartex" xmlns:mc="http://schemas.openxmlformats.org/markup-compatibility/2006" xmlns:o="urn:schemas-microsoft-com:office:office" xmlns:r="http://schemas.openxmlformats.org/officeDocument/2006/relationships" xmlns:m="http://schemas.openxmlformats.org/officeDocument/2006/math" xmlns:v="urn:schemas-microsoft-com:vml" xmlns:wp14="http://schemas.microsoft.com/office/word/2010/wordprocessingDrawing" xmlns:wp="http://schemas.openxmlformats.org/drawingml/2006/wordprocessingDrawing" xmlns:w10="urn:schemas-microsoft-com:office:word" xmlns:w="http://schemas.openxmlformats.org/wordprocessingml/2006/main" xmlns:w14="http://schemas.microsoft.com/office/word/2010/wordml" xmlns:w15="http://schemas.microsoft.com/office/word/2012/wordml" xmlns:w16se="http://schemas.microsoft.com/office/word/2015/wordml/symex" xmlns:wpg="http://schemas.microsoft.com/office/word/2010/wordprocessingGroup" xmlns:wpi="http://schemas.microsoft.com/office/word/2010/wordprocessingInk" xmlns:wne="http://schemas.microsoft.com/office/word/2006/wordml" xmlns:wps="http://schemas.microsoft.com/office/word/2010/wordprocessingShape" mc:Ignorable="w14 w15 w16se wp14">
   <w:tbl>
     <w:tblPr>
       <w:tblW w:w="0" w:type="auto"/>
@@ -1385,17 +1404,27 @@
           <w:tcW w:w="6379" w:type="dxa"/>
         </w:tcPr>
         <w:p>
-          <w:fldSimple w:instr=" SUBJECT  \* MERGEFORMAT ">
-            <w:r>
-              <w:t>&lt;</w:t>
-            </w:r>
-            <w:r>
-              <w:t>Diagnostic Centre Client Coordination System</w:t>
-            </w:r>
-            <w:r>
-              <w:t>&gt;</w:t>
-            </w:r>
-          </w:fldSimple>
+          <w:r>
+            <w:fldChar w:fldCharType="begin"/>
+          </w:r>
+          <w:r>
+            <w:instrText xml:space="preserve"> SUBJECT  \* MERGEFORMAT </w:instrText>
+          </w:r>
+          <w:r>
+            <w:fldChar w:fldCharType="separate"/>
+          </w:r>
+          <w:r>
+            <w:t>&lt;</w:t>
+          </w:r>
+          <w:r>
+            <w:t>Diagnostic Centre Client Coordination System</w:t>
+          </w:r>
+          <w:r>
+            <w:t>&gt;</w:t>
+          </w:r>
+          <w:r>
+            <w:fldChar w:fldCharType="end"/>
+          </w:r>
         </w:p>
       </w:tc>
       <w:tc>
@@ -1479,7 +1508,7 @@
 </file>
 
 <file path=word/numbering.xml><?xml version="1.0" encoding="utf-8"?>
-<w:numbering xmlns:wpc="http://schemas.microsoft.com/office/word/2010/wordprocessingCanvas" xmlns:cx="http://schemas.microsoft.com/office/drawing/2014/chartex" xmlns:cx1="http://schemas.microsoft.com/office/drawing/2015/9/8/chartex" xmlns:cx2="http://schemas.microsoft.com/office/drawing/2015/10/21/chartex" xmlns:cx3="http://schemas.microsoft.com/office/drawing/2016/5/9/chartex" xmlns:cx4="http://schemas.microsoft.com/office/drawing/2016/5/10/chartex" xmlns:cx5="http://schemas.microsoft.com/office/drawing/2016/5/11/chartex" xmlns:cx6="http://schemas.microsoft.com/office/drawing/2016/5/12/chartex" xmlns:cx7="http://schemas.microsoft.com/office/drawing/2016/5/13/chartex" xmlns:cx8="http://schemas.microsoft.com/office/drawing/2016/5/14/chartex" xmlns:mc="http://schemas.openxmlformats.org/markup-compatibility/2006" xmlns:aink="http://schemas.microsoft.com/office/drawing/2016/ink" xmlns:am3d="http://schemas.microsoft.com/office/drawing/2017/model3d" xmlns:o="urn:schemas-microsoft-com:office:office" xmlns:r="http://schemas.openxmlformats.org/officeDocument/2006/relationships" xmlns:m="http://schemas.openxmlformats.org/officeDocument/2006/math" xmlns:v="urn:schemas-microsoft-com:vml" xmlns:wp14="http://schemas.microsoft.com/office/word/2010/wordprocessingDrawing" xmlns:wp="http://schemas.openxmlformats.org/drawingml/2006/wordprocessingDrawing" xmlns:w10="urn:schemas-microsoft-com:office:word" xmlns:w="http://schemas.openxmlformats.org/wordprocessingml/2006/main" xmlns:w14="http://schemas.microsoft.com/office/word/2010/wordml" xmlns:w15="http://schemas.microsoft.com/office/word/2012/wordml" xmlns:w16cid="http://schemas.microsoft.com/office/word/2016/wordml/cid" xmlns:w16se="http://schemas.microsoft.com/office/word/2015/wordml/symex" xmlns:wpg="http://schemas.microsoft.com/office/word/2010/wordprocessingGroup" xmlns:wpi="http://schemas.microsoft.com/office/word/2010/wordprocessingInk" xmlns:wne="http://schemas.microsoft.com/office/word/2006/wordml" xmlns:wps="http://schemas.microsoft.com/office/word/2010/wordprocessingShape" mc:Ignorable="w14 w15 w16se w16cid wp14">
+<w:numbering xmlns:wpc="http://schemas.microsoft.com/office/word/2010/wordprocessingCanvas" xmlns:cx="http://schemas.microsoft.com/office/drawing/2014/chartex" xmlns:mc="http://schemas.openxmlformats.org/markup-compatibility/2006" xmlns:o="urn:schemas-microsoft-com:office:office" xmlns:r="http://schemas.openxmlformats.org/officeDocument/2006/relationships" xmlns:m="http://schemas.openxmlformats.org/officeDocument/2006/math" xmlns:v="urn:schemas-microsoft-com:vml" xmlns:wp14="http://schemas.microsoft.com/office/word/2010/wordprocessingDrawing" xmlns:wp="http://schemas.openxmlformats.org/drawingml/2006/wordprocessingDrawing" xmlns:w10="urn:schemas-microsoft-com:office:word" xmlns:w="http://schemas.openxmlformats.org/wordprocessingml/2006/main" xmlns:w14="http://schemas.microsoft.com/office/word/2010/wordml" xmlns:w15="http://schemas.microsoft.com/office/word/2012/wordml" xmlns:w16se="http://schemas.microsoft.com/office/word/2015/wordml/symex" xmlns:wpg="http://schemas.microsoft.com/office/word/2010/wordprocessingGroup" xmlns:wpi="http://schemas.microsoft.com/office/word/2010/wordprocessingInk" xmlns:wne="http://schemas.microsoft.com/office/word/2006/wordml" xmlns:wps="http://schemas.microsoft.com/office/word/2010/wordprocessingShape" mc:Ignorable="w14 w15 w16se wp14">
   <w:abstractNum w:abstractNumId="0" w15:restartNumberingAfterBreak="0">
     <w:nsid w:val="FFFFFFFB"/>
     <w:multiLevelType w:val="multilevel"/>
@@ -2562,7 +2591,7 @@
 </file>
 
 <file path=word/styles.xml><?xml version="1.0" encoding="utf-8"?>
-<w:styles xmlns:mc="http://schemas.openxmlformats.org/markup-compatibility/2006" xmlns:r="http://schemas.openxmlformats.org/officeDocument/2006/relationships" xmlns:w="http://schemas.openxmlformats.org/wordprocessingml/2006/main" xmlns:w14="http://schemas.microsoft.com/office/word/2010/wordml" xmlns:w15="http://schemas.microsoft.com/office/word/2012/wordml" xmlns:w16cid="http://schemas.microsoft.com/office/word/2016/wordml/cid" xmlns:w16se="http://schemas.microsoft.com/office/word/2015/wordml/symex" mc:Ignorable="w14 w15 w16se w16cid">
+<w:styles xmlns:mc="http://schemas.openxmlformats.org/markup-compatibility/2006" xmlns:r="http://schemas.openxmlformats.org/officeDocument/2006/relationships" xmlns:w="http://schemas.openxmlformats.org/wordprocessingml/2006/main" xmlns:w14="http://schemas.microsoft.com/office/word/2010/wordml" xmlns:w15="http://schemas.microsoft.com/office/word/2012/wordml" xmlns:w16se="http://schemas.microsoft.com/office/word/2015/wordml/symex" mc:Ignorable="w14 w15 w16se">
   <w:docDefaults>
     <w:rPrDefault>
       <w:rPr>
@@ -2572,7 +2601,7 @@
     </w:rPrDefault>
     <w:pPrDefault/>
   </w:docDefaults>
-  <w:latentStyles w:defLockedState="0" w:defUIPriority="99" w:defSemiHidden="0" w:defUnhideWhenUsed="0" w:defQFormat="0" w:count="375">
+  <w:latentStyles w:defLockedState="0" w:defUIPriority="99" w:defSemiHidden="0" w:defUnhideWhenUsed="0" w:defQFormat="0" w:count="371">
     <w:lsdException w:name="Normal" w:uiPriority="0" w:qFormat="1"/>
     <w:lsdException w:name="heading 1" w:uiPriority="9" w:qFormat="1"/>
     <w:lsdException w:name="heading 2" w:uiPriority="9" w:qFormat="1"/>
@@ -2944,10 +2973,6 @@
     <w:lsdException w:name="List Table 5 Dark Accent 6" w:uiPriority="50"/>
     <w:lsdException w:name="List Table 6 Colorful Accent 6" w:uiPriority="51"/>
     <w:lsdException w:name="List Table 7 Colorful Accent 6" w:uiPriority="52"/>
-    <w:lsdException w:name="Mention" w:semiHidden="1" w:unhideWhenUsed="1"/>
-    <w:lsdException w:name="Smart Hyperlink" w:semiHidden="1" w:unhideWhenUsed="1"/>
-    <w:lsdException w:name="Hashtag" w:semiHidden="1" w:unhideWhenUsed="1"/>
-    <w:lsdException w:name="Unresolved Mention" w:semiHidden="1" w:unhideWhenUsed="1"/>
   </w:latentStyles>
   <w:style w:type="paragraph" w:default="1" w:styleId="Normal">
     <w:name w:val="Normal"/>

</xml_diff>